<commit_message>
update to daf core patient , add care team
git-svn-id: http://gforge.hl7.org/svn/fhir/trunk/build@9153 2f0db536-2c49-4257-a3fa-e771ed206c19
</commit_message>
<xml_diff>
--- a/guides/daf2/Create_New_DAF_Core_Templates.docx
+++ b/guides/daf2/Create_New_DAF_Core_Templates.docx
@@ -6205,14 +6205,9 @@
           <w:t xml:space="preserve">not work.  </w:t>
         </w:r>
       </w:ins>
-      <w:proofErr w:type="gramStart"/>
       <w:ins w:id="392" w:author="Eric Haas" w:date="2016-07-19T16:29:00Z">
         <w:r>
-          <w:t>otherwise</w:t>
-        </w:r>
-        <w:proofErr w:type="gramEnd"/>
-        <w:r>
-          <w:t xml:space="preserve"> it will not work!</w:t>
+          <w:t>!</w:t>
         </w:r>
       </w:ins>
     </w:p>
@@ -11222,14 +11217,19 @@
           </w:pPr>
         </w:pPrChange>
       </w:pPr>
-    </w:p>
-    <w:p>
-      <w:pPr>
-        <w:pStyle w:val="ListParagraph"/>
-        <w:rPr>
-          <w:ins w:id="832" w:author="Eric Haas" w:date="2016-07-20T09:24:00Z"/>
-        </w:rPr>
-        <w:pPrChange w:id="833" w:author="Eric Haas" w:date="2016-07-20T09:24:00Z">
+      <w:ins w:id="832" w:author="Eric Haas" w:date="2016-07-21T00:22:00Z">
+        <w:r>
+          <w:t xml:space="preserve"> Slicing seems to be broken as well.  will check in with GG</w:t>
+        </w:r>
+      </w:ins>
+    </w:p>
+    <w:p>
+      <w:pPr>
+        <w:pStyle w:val="ListParagraph"/>
+        <w:rPr>
+          <w:ins w:id="833" w:author="Eric Haas" w:date="2016-07-20T09:24:00Z"/>
+        </w:rPr>
+        <w:pPrChange w:id="834" w:author="Eric Haas" w:date="2016-07-20T09:24:00Z">
           <w:pPr>
             <w:pStyle w:val="ListParagraph"/>
             <w:numPr>
@@ -11243,9 +11243,9 @@
     <w:p>
       <w:pPr>
         <w:rPr>
-          <w:ins w:id="834" w:author="Eric Haas" w:date="2016-07-20T09:24:00Z"/>
-        </w:rPr>
-        <w:pPrChange w:id="835" w:author="Eric Haas" w:date="2016-07-20T09:24:00Z">
+          <w:ins w:id="835" w:author="Eric Haas" w:date="2016-07-20T09:24:00Z"/>
+        </w:rPr>
+        <w:pPrChange w:id="836" w:author="Eric Haas" w:date="2016-07-20T09:24:00Z">
           <w:pPr>
             <w:pStyle w:val="ListParagraph"/>
             <w:numPr>
@@ -11265,9 +11265,9 @@
           <w:numId w:val="2"/>
         </w:numPr>
         <w:rPr>
-          <w:ins w:id="836" w:author="Eric Haas" w:date="2016-07-18T18:54:00Z"/>
-        </w:rPr>
-        <w:pPrChange w:id="837" w:author="Eric Haas" w:date="2016-07-20T09:23:00Z">
+          <w:ins w:id="837" w:author="Eric Haas" w:date="2016-07-18T18:54:00Z"/>
+        </w:rPr>
+        <w:pPrChange w:id="838" w:author="Eric Haas" w:date="2016-07-20T09:23:00Z">
           <w:pPr>
             <w:pStyle w:val="ListParagraph"/>
             <w:numPr>
@@ -11284,9 +11284,9 @@
         <w:pStyle w:val="ListParagraph"/>
         <w:ind w:left="1440"/>
         <w:rPr>
-          <w:ins w:id="838" w:author="Eric Haas" w:date="2016-07-18T18:54:00Z"/>
-        </w:rPr>
-        <w:pPrChange w:id="839" w:author="Eric Haas" w:date="2016-07-18T18:54:00Z">
+          <w:ins w:id="839" w:author="Eric Haas" w:date="2016-07-18T18:54:00Z"/>
+        </w:rPr>
+        <w:pPrChange w:id="840" w:author="Eric Haas" w:date="2016-07-18T18:54:00Z">
           <w:pPr>
             <w:pStyle w:val="ListParagraph"/>
             <w:numPr>
@@ -11297,7 +11297,7 @@
           </w:pPr>
         </w:pPrChange>
       </w:pPr>
-      <w:ins w:id="840" w:author="Eric Haas" w:date="2016-07-18T18:54:00Z">
+      <w:ins w:id="841" w:author="Eric Haas" w:date="2016-07-18T18:54:00Z">
         <w:r>
           <w:t xml:space="preserve"> </w:t>
         </w:r>
@@ -11307,11 +11307,11 @@
       <w:pPr>
         <w:rPr>
           <w:rFonts w:ascii="Courier New" w:hAnsi="Courier New" w:cs="Courier New"/>
-          <w:rPrChange w:id="841" w:author="Eric Haas" w:date="2016-07-18T18:55:00Z">
+          <w:rPrChange w:id="842" w:author="Eric Haas" w:date="2016-07-18T18:55:00Z">
             <w:rPr/>
           </w:rPrChange>
         </w:rPr>
-        <w:pPrChange w:id="842" w:author="Eric Haas" w:date="2016-07-18T18:55:00Z">
+        <w:pPrChange w:id="843" w:author="Eric Haas" w:date="2016-07-18T18:55:00Z">
           <w:pPr>
             <w:pStyle w:val="ListParagraph"/>
             <w:numPr>
@@ -11322,12 +11322,12 @@
           </w:pPr>
         </w:pPrChange>
       </w:pPr>
-      <w:moveFromRangeStart w:id="843" w:author="Eric Haas" w:date="2016-07-12T07:26:00Z" w:name="move456071719"/>
-      <w:moveFrom w:id="844" w:author="Eric Haas" w:date="2016-07-12T07:26:00Z">
-        <w:r>
-          <w:rPr>
-            <w:rFonts w:ascii="Courier New" w:hAnsi="Courier New" w:cs="Courier New"/>
-            <w:rPrChange w:id="845" w:author="Eric Haas" w:date="2016-07-18T18:55:00Z">
+      <w:moveFromRangeStart w:id="844" w:author="Eric Haas" w:date="2016-07-12T07:26:00Z" w:name="move456071719"/>
+      <w:moveFrom w:id="845" w:author="Eric Haas" w:date="2016-07-12T07:26:00Z">
+        <w:r>
+          <w:rPr>
+            <w:rFonts w:ascii="Courier New" w:hAnsi="Courier New" w:cs="Courier New"/>
+            <w:rPrChange w:id="846" w:author="Eric Haas" w:date="2016-07-18T18:55:00Z">
               <w:rPr>
                 <w:color w:val="0000FF"/>
                 <w:sz w:val="18"/>
@@ -11346,7 +11346,7 @@
         <w:pStyle w:val="ListParagraph"/>
         <w:ind w:left="2160"/>
       </w:pPr>
-      <w:moveFrom w:id="846" w:author="Eric Haas" w:date="2016-07-12T07:26:00Z">
+      <w:moveFrom w:id="847" w:author="Eric Haas" w:date="2016-07-12T07:26:00Z">
         <w:r>
           <w:rPr>
             <w:rStyle w:val="CommentReference"/>
@@ -11364,7 +11364,7 @@
         <w:pStyle w:val="ListParagraph"/>
         <w:ind w:left="2160"/>
       </w:pPr>
-      <w:moveFrom w:id="847" w:author="Eric Haas" w:date="2016-07-12T07:26:00Z">
+      <w:moveFrom w:id="848" w:author="Eric Haas" w:date="2016-07-12T07:26:00Z">
         <w:r>
           <w:t>tcode: AllergyIntolerance</w:t>
         </w:r>
@@ -11373,30 +11373,30 @@
     <w:p>
       <w:pPr>
         <w:rPr>
-          <w:ins w:id="848" w:author="Eric Haas" w:date="2016-07-12T07:25:00Z"/>
-        </w:rPr>
-        <w:pPrChange w:id="849" w:author="Eric Haas" w:date="2016-07-12T07:26:00Z">
+          <w:ins w:id="849" w:author="Eric Haas" w:date="2016-07-12T07:25:00Z"/>
+        </w:rPr>
+        <w:pPrChange w:id="850" w:author="Eric Haas" w:date="2016-07-12T07:26:00Z">
           <w:pPr>
             <w:pStyle w:val="ListParagraph"/>
             <w:ind w:left="2160"/>
           </w:pPr>
         </w:pPrChange>
       </w:pPr>
-      <w:moveFrom w:id="850" w:author="Eric Haas" w:date="2016-07-12T07:26:00Z">
+      <w:moveFrom w:id="851" w:author="Eric Haas" w:date="2016-07-12T07:26:00Z">
         <w:r>
           <w:t>title: Allergy/Intolerance</w:t>
         </w:r>
       </w:moveFrom>
-      <w:bookmarkStart w:id="851" w:name="_GoBack"/>
-      <w:bookmarkEnd w:id="851"/>
-      <w:moveFromRangeEnd w:id="843"/>
+      <w:bookmarkStart w:id="852" w:name="_GoBack"/>
+      <w:bookmarkEnd w:id="852"/>
+      <w:moveFromRangeEnd w:id="844"/>
     </w:p>
     <w:p>
       <w:pPr>
         <w:pStyle w:val="ListParagraph"/>
         <w:ind w:left="2160"/>
         <w:rPr>
-          <w:ins w:id="852" w:author="Eric Haas" w:date="2016-07-12T07:25:00Z"/>
+          <w:ins w:id="853" w:author="Eric Haas" w:date="2016-07-12T07:25:00Z"/>
         </w:rPr>
       </w:pPr>
     </w:p>
@@ -11405,7 +11405,7 @@
         <w:pStyle w:val="ListParagraph"/>
         <w:ind w:left="2160"/>
         <w:rPr>
-          <w:ins w:id="853" w:author="Eric Haas" w:date="2016-07-12T07:25:00Z"/>
+          <w:ins w:id="854" w:author="Eric Haas" w:date="2016-07-12T07:25:00Z"/>
         </w:rPr>
       </w:pPr>
     </w:p>
@@ -11413,7 +11413,7 @@
       <w:pPr>
         <w:pStyle w:val="ListParagraph"/>
         <w:ind w:left="0"/>
-        <w:pPrChange w:id="854" w:author="Eric Haas" w:date="2016-07-12T07:25:00Z">
+        <w:pPrChange w:id="855" w:author="Eric Haas" w:date="2016-07-12T07:25:00Z">
           <w:pPr>
             <w:pStyle w:val="ListParagraph"/>
             <w:ind w:left="2160"/>

</xml_diff>